<commit_message>
DESIGN & schedule.c edits
Added to DESIGN doc, not finished.
Added to schedule.c, lotto_range and do_lotto, and initialized max_tic
to 0 in function init_scheduling.
</commit_message>
<xml_diff>
--- a/DESIGN.docx
+++ b/DESIGN.docx
@@ -9,8 +9,193 @@
       <w:r>
         <w:t>Team</w:t>
       </w:r>
+      <w:r>
+        <w:t xml:space="preserve"> BestOS2014</w:t>
+      </w:r>
+    </w:p>
+    <w:p>
+      <w:pPr>
+        <w:jc w:val="left"/>
+      </w:pPr>
+    </w:p>
+    <w:p>
+      <w:pPr>
+        <w:jc w:val="left"/>
+      </w:pPr>
+      <w:r>
+        <w:t>Changes/edits:</w:t>
+      </w:r>
+    </w:p>
+    <w:p>
+      <w:pPr>
+        <w:jc w:val="left"/>
+      </w:pPr>
+    </w:p>
+    <w:p>
+      <w:pPr>
+        <w:jc w:val="left"/>
+      </w:pPr>
+      <w:r>
+        <w:t>/include/minix/</w:t>
+      </w:r>
+    </w:p>
+    <w:p>
+      <w:pPr>
+        <w:jc w:val="left"/>
+      </w:pPr>
+      <w:r>
+        <w:t>config.h  - define queues for winners and losers</w:t>
+      </w:r>
+    </w:p>
+    <w:p>
+      <w:pPr>
+        <w:jc w:val="left"/>
+      </w:pPr>
+    </w:p>
+    <w:p>
+      <w:pPr>
+        <w:jc w:val="left"/>
+      </w:pPr>
+      <w:r>
+        <w:t>/servers/sched/</w:t>
+      </w:r>
+    </w:p>
+    <w:p>
+      <w:pPr>
+        <w:jc w:val="left"/>
+      </w:pPr>
+      <w:r>
+        <w:t>schedproc.h – add ticket number and max ticket fields for the schedproc structure.</w:t>
+      </w:r>
+    </w:p>
+    <w:p>
+      <w:pPr>
+        <w:jc w:val="left"/>
+      </w:pPr>
+    </w:p>
+    <w:p>
+      <w:pPr>
+        <w:jc w:val="left"/>
+      </w:pPr>
+      <w:r>
+        <w:t xml:space="preserve">schedule.c – </w:t>
+      </w:r>
+    </w:p>
+    <w:p>
+      <w:pPr>
+        <w:jc w:val="left"/>
+      </w:pPr>
+      <w:r>
+        <w:tab/>
+        <w:t>do_noquantum:  subtract ticket(s) when process runs out of quantum</w:t>
+      </w:r>
+    </w:p>
+    <w:p>
+      <w:pPr>
+        <w:jc w:val="left"/>
+      </w:pPr>
+    </w:p>
+    <w:p>
+      <w:pPr>
+        <w:jc w:val="left"/>
+      </w:pPr>
+      <w:r>
+        <w:tab/>
+        <w:t>do_start_scheduling:  assign number of tickets to a given process.</w:t>
+      </w:r>
+    </w:p>
+    <w:p>
+      <w:pPr>
+        <w:jc w:val="left"/>
+      </w:pPr>
+    </w:p>
+    <w:p>
+      <w:pPr>
+        <w:ind w:left="720"/>
+        <w:jc w:val="left"/>
+      </w:pPr>
+      <w:r>
+        <w:t>do_stop_scheduling:  remove the tickets held by a process that finished from the pool of lottery tickets.</w:t>
+      </w:r>
+    </w:p>
+    <w:p>
+      <w:pPr>
+        <w:ind w:left="720"/>
+        <w:jc w:val="left"/>
+      </w:pPr>
+    </w:p>
+    <w:p>
+      <w:pPr>
+        <w:ind w:left="720"/>
+        <w:jc w:val="left"/>
+      </w:pPr>
+      <w:r>
+        <w:t>do_nice:  change number of tickets</w:t>
+      </w:r>
+    </w:p>
+    <w:p>
+      <w:pPr>
+        <w:ind w:left="720"/>
+        <w:jc w:val="left"/>
+      </w:pPr>
+    </w:p>
+    <w:p>
+      <w:pPr>
+        <w:ind w:left="720"/>
+        <w:jc w:val="left"/>
+      </w:pPr>
+      <w:r>
+        <w:t>balance_queues:  add tickets to process that’s been sitting too long.</w:t>
+      </w:r>
+    </w:p>
+    <w:p>
+      <w:pPr>
+        <w:ind w:left="720"/>
+        <w:jc w:val="left"/>
+      </w:pPr>
+    </w:p>
+    <w:p>
+      <w:pPr>
+        <w:ind w:left="720"/>
+        <w:jc w:val="left"/>
+      </w:pPr>
+      <w:r>
+        <w:t>lotto_range:  find the range of the numbers that the lottery will be able to draw from.</w:t>
+      </w:r>
+    </w:p>
+    <w:p>
+      <w:pPr>
+        <w:ind w:left="720"/>
+        <w:jc w:val="left"/>
+      </w:pPr>
+    </w:p>
+    <w:p>
+      <w:pPr>
+        <w:ind w:left="720"/>
+        <w:jc w:val="left"/>
+      </w:pPr>
+      <w:r>
+        <w:t>do_lotto:  conduct the lottery and handle the winning and losing processes.</w:t>
+      </w:r>
+    </w:p>
+    <w:p>
+      <w:pPr>
+        <w:ind w:left="720"/>
+        <w:jc w:val="left"/>
+      </w:pPr>
+    </w:p>
+    <w:p>
+      <w:pPr>
+        <w:ind w:left="720"/>
+        <w:jc w:val="left"/>
+      </w:pPr>
       <w:bookmarkStart w:id="0" w:name="_GoBack"/>
       <w:bookmarkEnd w:id="0"/>
+    </w:p>
+    <w:p>
+      <w:pPr>
+        <w:jc w:val="left"/>
+      </w:pPr>
     </w:p>
     <w:sectPr>
       <w:pgSz w:w="12240" w:h="15840"/>

</xml_diff>